<commit_message>
Update article content and metadata with detailed analysis
Revised the article title, headings, metadata, and added in-depth sections on dirty air and overtaking challenges in Suzuka. Adjusted tags and included additional images for better context and engagement.
</commit_message>
<xml_diff>
--- a/blog-module/blog-entries/20250316/GP Australia 2025.docx
+++ b/blog-module/blog-entries/20250316/GP Australia 2025.docx
@@ -42,81 +42,6 @@
     </w:p>
     <w:p>
       <w:pPr>
-        <w:pStyle w:val="Heading1"/>
-        <w:keepNext w:val="0"/>
-        <w:keepLines w:val="0"/>
-        <w:spacing w:before="480" w:lineRule="auto"/>
-        <w:rPr>
-          <w:b w:val="1"/>
-          <w:sz w:val="46"/>
-          <w:szCs w:val="46"/>
-        </w:rPr>
-      </w:pPr>
-      <w:bookmarkStart w:colFirst="0" w:colLast="0" w:name="_gsw4megui1l3" w:id="0"/>
-      <w:bookmarkEnd w:id="0"/>
-      <w:r>
-        <w:rPr>
-          <w:b w:val="1"/>
-          <w:sz w:val="46"/>
-          <w:szCs w:val="46"/>
-          <w:rtl w:val="0"/>
-        </w:rPr>
-        <w:t xml:space="preserve">GP Αυστραλίας 2025  </w:t>
-      </w:r>
-    </w:p>
-    <w:p>
-      <w:pPr>
-        <w:pStyle w:val="Heading1"/>
-        <w:keepNext w:val="0"/>
-        <w:keepLines w:val="0"/>
-        <w:spacing w:before="480" w:lineRule="auto"/>
-        <w:rPr>
-          <w:b w:val="1"/>
-          <w:sz w:val="46"/>
-          <w:szCs w:val="46"/>
-        </w:rPr>
-      </w:pPr>
-      <w:bookmarkStart w:colFirst="0" w:colLast="0" w:name="_xvtioc3ysryg" w:id="1"/>
-      <w:bookmarkEnd w:id="1"/>
-      <w:r>
-        <w:rPr>
-          <w:b w:val="1"/>
-          <w:sz w:val="46"/>
-          <w:szCs w:val="46"/>
-          <w:rtl w:val="0"/>
-        </w:rPr>
-        <w:t xml:space="preserve">Τεχνική Ανασκόπηση &amp; Στρατηγική Ανάλυση της Εναρκτήριας Μάχης</w:t>
-      </w:r>
-    </w:p>
-    <w:p>
-      <w:pPr>
-        <w:spacing w:after="240" w:before="240" w:lineRule="auto"/>
-        <w:rPr/>
-      </w:pPr>
-      <w:r>
-        <w:rPr>
-          <w:rtl w:val="0"/>
-        </w:rPr>
-        <w:t xml:space="preserve">Το Παγκόσμιο Πρωτάθλημα Formula 1 του 2025 ξεκίνησε με εντυπωσιακό τρόπο στην καρδιά της Μελβούρνης, στο ανανεωμένο Albert Park. Η κλασική αυτή πίστα, μήκους 5,278 χιλιομέτρων, αποτέλεσε την πρώτη μεγάλη δοκιμασία για τα νέα μονοθέσια και τους οδηγούς, θέτοντας τον τόνο για την αγωνιστική καμπή που ακολουθεί.</w:t>
-      </w:r>
-    </w:p>
-    <w:p>
-      <w:pPr>
-        <w:rPr/>
-      </w:pPr>
-      <w:r>
-        <w:pict>
-          <v:rect style="width:0.0pt;height:1.5pt" o:hr="t" o:hrstd="t" o:hralign="center" fillcolor="#A0A0A0" stroked="f"/>
-        </w:pict>
-      </w:r>
-      <w:r>
-        <w:rPr>
-          <w:rtl w:val="0"/>
-        </w:rPr>
-      </w:r>
-    </w:p>
-    <w:p>
-      <w:pPr>
         <w:pStyle w:val="Heading2"/>
         <w:keepNext w:val="0"/>
         <w:keepLines w:val="0"/>
@@ -127,8 +52,8 @@
           <w:szCs w:val="34"/>
         </w:rPr>
       </w:pPr>
-      <w:bookmarkStart w:colFirst="0" w:colLast="0" w:name="_nq27pobqa5wk" w:id="2"/>
-      <w:bookmarkEnd w:id="2"/>
+      <w:bookmarkStart w:colFirst="0" w:colLast="0" w:name="_xeemvo72yl4e" w:id="0"/>
+      <w:bookmarkEnd w:id="0"/>
       <w:r>
         <w:rPr>
           <w:b w:val="1"/>
@@ -136,7 +61,7 @@
           <w:szCs w:val="34"/>
           <w:rtl w:val="0"/>
         </w:rPr>
-        <w:t xml:space="preserve">Παρασκευή – Δεδομένα από Δοκιμές και Προσαρμογή στο Περιβάλλον</w:t>
+        <w:t xml:space="preserve">🇦🇺 GP Αυστραλίας 2025: Τεχνικό Ξεκίνημα με Μηνύματα για Όλους</w:t>
       </w:r>
     </w:p>
     <w:p>
@@ -148,7 +73,20 @@
         <w:rPr>
           <w:rtl w:val="0"/>
         </w:rPr>
-        <w:t xml:space="preserve">Οι ελεύθερες δοκιμές της Παρασκευής αποδείχθηκαν κρίσιμες για την κατανόηση της απόδοσης των νέων πακέτων σε περιβάλλον ημι-αστικού σιρκουί. Ο ασταθής άνεμος στις πίσω ευθείες, σε συνδυασμό με την κυμαινόμενη θερμοκρασία ασφάλτου, δημιούργησε προκλήσεις στη ρύθμιση της αεροδυναμικής ισορροπίας.</w:t>
+        <w:t xml:space="preserve">Η αυλαία του Πρωταθλήματος Formula 1 2025 άνοιξε στο ανανεωμένο Albert Park της Μελβούρνης και το έκανε με </w:t>
+      </w:r>
+      <w:r>
+        <w:rPr>
+          <w:b w:val="1"/>
+          <w:rtl w:val="0"/>
+        </w:rPr>
+        <w:t xml:space="preserve">σαφή τεχνικά συμπεράσματα</w:t>
+      </w:r>
+      <w:r>
+        <w:rPr>
+          <w:rtl w:val="0"/>
+        </w:rPr>
+        <w:t xml:space="preserve">. Νέα μονοθέσια, προκλήσεις ρύθμισης, μεταβλητός καιρός και μάχες τακτικής έβαλαν τον πήχη ψηλά — ήδη από τον πρώτο γύρο. 🏁</w:t>
       </w:r>
     </w:p>
     <w:p>
@@ -160,71 +98,7 @@
         <w:rPr>
           <w:rtl w:val="0"/>
         </w:rPr>
-        <w:t xml:space="preserve">Η </w:t>
-      </w:r>
-      <w:r>
-        <w:rPr>
-          <w:b w:val="1"/>
-          <w:rtl w:val="0"/>
-        </w:rPr>
-        <w:t xml:space="preserve">McLaren</w:t>
-      </w:r>
-      <w:r>
-        <w:rPr>
-          <w:rtl w:val="0"/>
-        </w:rPr>
-        <w:t xml:space="preserve"> επιβεβαίωσε τις υψηλές προσδοκίες από τις χειμερινές δοκιμές, με τον </w:t>
-      </w:r>
-      <w:r>
-        <w:rPr>
-          <w:b w:val="1"/>
-          <w:rtl w:val="0"/>
-        </w:rPr>
-        <w:t xml:space="preserve">Lando Norris</w:t>
-      </w:r>
-      <w:r>
-        <w:rPr>
-          <w:rtl w:val="0"/>
-        </w:rPr>
-        <w:t xml:space="preserve"> να κυριαρχεί στις χρονομετρημένες περιόδους. Το MCL39 έδειξε σταθερότητα σε μικρές και μεγάλες αποστάσεις, με εξαιρετική προσαρμοστικότητα στη φθορά των μέσων και σκληρών ελαστικών.</w:t>
-      </w:r>
-    </w:p>
-    <w:p>
-      <w:pPr>
-        <w:spacing w:after="240" w:before="240" w:lineRule="auto"/>
-        <w:rPr/>
-      </w:pPr>
-      <w:r>
-        <w:rPr>
-          <w:rtl w:val="0"/>
-        </w:rPr>
-        <w:t xml:space="preserve">Η </w:t>
-      </w:r>
-      <w:r>
-        <w:rPr>
-          <w:b w:val="1"/>
-          <w:rtl w:val="0"/>
-        </w:rPr>
-        <w:t xml:space="preserve">Mercedes</w:t>
-      </w:r>
-      <w:r>
-        <w:rPr>
-          <w:rtl w:val="0"/>
-        </w:rPr>
-        <w:t xml:space="preserve"> επικεντρώθηκε κυρίως στην αξιολόγηση διαφορετικών προγραμμάτων καυσίμου και ενεργειακής ανάκτησης, ενώ η </w:t>
-      </w:r>
-      <w:r>
-        <w:rPr>
-          <w:b w:val="1"/>
-          <w:rtl w:val="0"/>
-        </w:rPr>
-        <w:t xml:space="preserve">Ferrari</w:t>
-      </w:r>
-      <w:r>
-        <w:rPr>
-          <w:rtl w:val="0"/>
-        </w:rPr>
-        <w:t xml:space="preserve"> έδειξε τάσεις υπερστροφής στην έξοδο από τις αργές στροφές – κάτι που αναμενόταν λόγω της πιο επιθετικής αεροδυναμικής φιλοσοφίας του SF25.</w:t>
+        <w:t xml:space="preserve">Ας δούμε λοιπόν, μέρα-μέρα, πού βρίσκονται οι ομάδες και τι μας έδειξε η πρεμιέρα σε επίπεδο τεχνικής απόδοσης και στρατηγικής σκέψης.</w:t>
       </w:r>
     </w:p>
     <w:p>
@@ -244,26 +118,28 @@
     </w:p>
     <w:p>
       <w:pPr>
-        <w:pStyle w:val="Heading2"/>
+        <w:pStyle w:val="Heading3"/>
         <w:keepNext w:val="0"/>
         <w:keepLines w:val="0"/>
-        <w:spacing w:after="80" w:lineRule="auto"/>
-        <w:rPr>
-          <w:b w:val="1"/>
-          <w:sz w:val="34"/>
-          <w:szCs w:val="34"/>
-        </w:rPr>
-      </w:pPr>
-      <w:bookmarkStart w:colFirst="0" w:colLast="0" w:name="_qrdgpq8cakq" w:id="3"/>
-      <w:bookmarkEnd w:id="3"/>
-      <w:r>
-        <w:rPr>
-          <w:b w:val="1"/>
-          <w:sz w:val="34"/>
-          <w:szCs w:val="34"/>
-          <w:rtl w:val="0"/>
-        </w:rPr>
-        <w:t xml:space="preserve">Σάββατο – Προκριματικά με Τακτική Πολυπλοκότητα</w:t>
+        <w:spacing w:before="280" w:lineRule="auto"/>
+        <w:rPr>
+          <w:b w:val="1"/>
+          <w:color w:val="000000"/>
+          <w:sz w:val="26"/>
+          <w:szCs w:val="26"/>
+        </w:rPr>
+      </w:pPr>
+      <w:bookmarkStart w:colFirst="0" w:colLast="0" w:name="_ep308dgbsvxc" w:id="1"/>
+      <w:bookmarkEnd w:id="1"/>
+      <w:r>
+        <w:rPr>
+          <w:b w:val="1"/>
+          <w:color w:val="000000"/>
+          <w:sz w:val="26"/>
+          <w:szCs w:val="26"/>
+          <w:rtl w:val="0"/>
+        </w:rPr>
+        <w:t xml:space="preserve">🧪 Παρασκευή – Δοκιμές &amp; Αεροδυναμική Προσαρμογή</w:t>
       </w:r>
     </w:p>
     <w:p>
@@ -275,46 +151,20 @@
         <w:rPr>
           <w:rtl w:val="0"/>
         </w:rPr>
-        <w:t xml:space="preserve">Το Σάββατο, τα προκριματικά επιβεβαίωσαν την κρισιμότητα της διαχείρισης θερμοκρασίας ελαστικών στο Albert Park. Το Q3 αποτέλεσε τη σκηνή για μία τριπλή μάχη κορυφής μεταξύ </w:t>
-      </w:r>
-      <w:r>
-        <w:rPr>
-          <w:b w:val="1"/>
-          <w:rtl w:val="0"/>
-        </w:rPr>
-        <w:t xml:space="preserve">Norris</w:t>
-      </w:r>
-      <w:r>
-        <w:rPr>
-          <w:rtl w:val="0"/>
-        </w:rPr>
-        <w:t xml:space="preserve">, </w:t>
-      </w:r>
-      <w:r>
-        <w:rPr>
-          <w:b w:val="1"/>
-          <w:rtl w:val="0"/>
-        </w:rPr>
-        <w:t xml:space="preserve">Piastri</w:t>
-      </w:r>
-      <w:r>
-        <w:rPr>
-          <w:rtl w:val="0"/>
-        </w:rPr>
-        <w:t xml:space="preserve"> και </w:t>
-      </w:r>
-      <w:r>
-        <w:rPr>
-          <w:b w:val="1"/>
-          <w:rtl w:val="0"/>
-        </w:rPr>
-        <w:t xml:space="preserve">Verstappen</w:t>
-      </w:r>
-      <w:r>
-        <w:rPr>
-          <w:rtl w:val="0"/>
-        </w:rPr>
-        <w:t xml:space="preserve">.</w:t>
+        <w:t xml:space="preserve">Οι ελεύθερες δοκιμές έγιναν σε </w:t>
+      </w:r>
+      <w:r>
+        <w:rPr>
+          <w:b w:val="1"/>
+          <w:rtl w:val="0"/>
+        </w:rPr>
+        <w:t xml:space="preserve">μεταβαλλόμενο καιρό</w:t>
+      </w:r>
+      <w:r>
+        <w:rPr>
+          <w:rtl w:val="0"/>
+        </w:rPr>
+        <w:t xml:space="preserve">, με ισχυρούς ανέμους και διαφοροποιημένη θερμοκρασία οδοστρώματος. Οι ομάδες πάλεψαν να φέρουν ισορροπία ανάμεσα σε απόδοση και σταθερότητα.</w:t>
       </w:r>
     </w:p>
     <w:p>
@@ -331,15 +181,39 @@
           <w:b w:val="1"/>
           <w:rtl w:val="0"/>
         </w:rPr>
-        <w:t xml:space="preserve">Pole Position: Lando Norris (McLaren)</w:t>
-      </w:r>
-      <w:r>
-        <w:rPr>
-          <w:rtl w:val="0"/>
-        </w:rPr>
-        <w:t xml:space="preserve"> – 1:16.771</w:t>
-        <w:br w:type="textWrapping"/>
-        <w:t xml:space="preserve"> Εξαιρετική διαχείριση του out-lap και εκμετάλλευση της ελαφρώς αυξανόμενης πρόσφυσης.</w:t>
+        <w:t xml:space="preserve">McLaren</w:t>
+      </w:r>
+      <w:r>
+        <w:rPr>
+          <w:rtl w:val="0"/>
+        </w:rPr>
+        <w:t xml:space="preserve">: Από την πρώτη περίοδο έδειξε ότι το MCL39 είναι </w:t>
+      </w:r>
+      <w:r>
+        <w:rPr>
+          <w:b w:val="1"/>
+          <w:rtl w:val="0"/>
+        </w:rPr>
+        <w:t xml:space="preserve">“σεταρισμένο” σωστά</w:t>
+      </w:r>
+      <w:r>
+        <w:rPr>
+          <w:rtl w:val="0"/>
+        </w:rPr>
+        <w:t xml:space="preserve">. Ο Norris κυριάρχησε στις μικρές και μεγάλες αποστάσεις, με </w:t>
+      </w:r>
+      <w:r>
+        <w:rPr>
+          <w:b w:val="1"/>
+          <w:rtl w:val="0"/>
+        </w:rPr>
+        <w:t xml:space="preserve">άψογη συμπεριφορά</w:t>
+      </w:r>
+      <w:r>
+        <w:rPr>
+          <w:rtl w:val="0"/>
+        </w:rPr>
+        <w:t xml:space="preserve"> σε φθορά και στα δύο σκληρά μείγματα.</w:t>
         <w:br w:type="textWrapping"/>
       </w:r>
     </w:p>
@@ -357,13 +231,26 @@
           <w:b w:val="1"/>
           <w:rtl w:val="0"/>
         </w:rPr>
-        <w:t xml:space="preserve">2ος: Oscar Piastri (McLaren)</w:t>
-      </w:r>
-      <w:r>
-        <w:rPr>
-          <w:rtl w:val="0"/>
-        </w:rPr>
-        <w:t xml:space="preserve"> – Ελάχιστα χιλιοστά πίσω από τον teammate του, με ομοιόμορφη κατανομή ισχύος και εξαιρετικό φρενάρισμα στο sector 3.</w:t>
+        <w:t xml:space="preserve">Mercedes</w:t>
+      </w:r>
+      <w:r>
+        <w:rPr>
+          <w:rtl w:val="0"/>
+        </w:rPr>
+        <w:t xml:space="preserve">: Δούλεψε σε </w:t>
+      </w:r>
+      <w:r>
+        <w:rPr>
+          <w:b w:val="1"/>
+          <w:rtl w:val="0"/>
+        </w:rPr>
+        <w:t xml:space="preserve">χαρτογράφηση ισχύος και ανάκτηση ενέργειας</w:t>
+      </w:r>
+      <w:r>
+        <w:rPr>
+          <w:rtl w:val="0"/>
+        </w:rPr>
+        <w:t xml:space="preserve">, με έμφαση στην κατανόηση του ERS.</w:t>
         <w:br w:type="textWrapping"/>
       </w:r>
     </w:p>
@@ -381,39 +268,27 @@
           <w:b w:val="1"/>
           <w:rtl w:val="0"/>
         </w:rPr>
-        <w:t xml:space="preserve">3ος: Max Verstappen (Red Bull)</w:t>
-      </w:r>
-      <w:r>
-        <w:rPr>
-          <w:rtl w:val="0"/>
-        </w:rPr>
-        <w:t xml:space="preserve"> – Με έναν γύρο που δεν του επέτρεψε πλήρη εκμετάλλευση του DRS, τερμάτισε με διαφορά 0.091s.</w:t>
+        <w:t xml:space="preserve">Ferrari</w:t>
+      </w:r>
+      <w:r>
+        <w:rPr>
+          <w:rtl w:val="0"/>
+        </w:rPr>
+        <w:t xml:space="preserve">: Το SF25 εμφάνισε </w:t>
+      </w:r>
+      <w:r>
+        <w:rPr>
+          <w:b w:val="1"/>
+          <w:rtl w:val="0"/>
+        </w:rPr>
+        <w:t xml:space="preserve">υπερστροφή</w:t>
+      </w:r>
+      <w:r>
+        <w:rPr>
+          <w:rtl w:val="0"/>
+        </w:rPr>
+        <w:t xml:space="preserve"> στις αργές εξόδους — αναμενόμενο, λόγω της επιθετικής φιλοσοφίας του πίσω μέρους. 🔧</w:t>
         <w:br w:type="textWrapping"/>
-      </w:r>
-    </w:p>
-    <w:p>
-      <w:pPr>
-        <w:spacing w:after="240" w:before="240" w:lineRule="auto"/>
-        <w:rPr/>
-      </w:pPr>
-      <w:r>
-        <w:rPr>
-          <w:rtl w:val="0"/>
-        </w:rPr>
-        <w:t xml:space="preserve">Ο </w:t>
-      </w:r>
-      <w:r>
-        <w:rPr>
-          <w:b w:val="1"/>
-          <w:rtl w:val="0"/>
-        </w:rPr>
-        <w:t xml:space="preserve">Hamilton</w:t>
-      </w:r>
-      <w:r>
-        <w:rPr>
-          <w:rtl w:val="0"/>
-        </w:rPr>
-        <w:t xml:space="preserve"> κατέλαβε την 6η θέση στην πρώτη του εμφάνιση με τη Ferrari, εμφανίζοντας τα πρώτα σημάδια προσαρμογής σε διαφορετική γεωμετρία φρεναρίσματος.</w:t>
       </w:r>
     </w:p>
     <w:p>
@@ -433,26 +308,29 @@
     </w:p>
     <w:p>
       <w:pPr>
-        <w:pStyle w:val="Heading2"/>
+        <w:pStyle w:val="Heading3"/>
         <w:keepNext w:val="0"/>
         <w:keepLines w:val="0"/>
-        <w:spacing w:after="80" w:lineRule="auto"/>
-        <w:rPr>
-          <w:b w:val="1"/>
-          <w:sz w:val="34"/>
-          <w:szCs w:val="34"/>
-        </w:rPr>
-      </w:pPr>
-      <w:bookmarkStart w:colFirst="0" w:colLast="0" w:name="_54c6arx76f7n" w:id="4"/>
-      <w:bookmarkEnd w:id="4"/>
-      <w:r>
-        <w:rPr>
-          <w:b w:val="1"/>
-          <w:sz w:val="34"/>
-          <w:szCs w:val="34"/>
-          <w:rtl w:val="0"/>
-        </w:rPr>
-        <w:t xml:space="preserve">Κυριακή – Αγώνας υπό Πίεση &amp; Αντιξοότητες</w:t>
+        <w:spacing w:before="280" w:lineRule="auto"/>
+        <w:rPr>
+          <w:b w:val="1"/>
+          <w:color w:val="000000"/>
+          <w:sz w:val="26"/>
+          <w:szCs w:val="26"/>
+        </w:rPr>
+      </w:pPr>
+      <w:bookmarkStart w:colFirst="0" w:colLast="0" w:name="_kuc1oas0hol4" w:id="2"/>
+      <w:bookmarkEnd w:id="2"/>
+      <w:r>
+        <w:rPr>
+          <w:rFonts w:ascii="Andika" w:cs="Andika" w:eastAsia="Andika" w:hAnsi="Andika"/>
+          <w:b w:val="1"/>
+          <w:color w:val="000000"/>
+          <w:sz w:val="26"/>
+          <w:szCs w:val="26"/>
+          <w:rtl w:val="0"/>
+        </w:rPr>
+        <w:t xml:space="preserve">⏱️ Σάββατο – Προκριματικά &amp; Out-Lap Mastery</w:t>
       </w:r>
     </w:p>
     <w:p>
@@ -464,33 +342,183 @@
         <w:rPr>
           <w:rtl w:val="0"/>
         </w:rPr>
-        <w:t xml:space="preserve">Οι μετεωρολογικές προβλέψεις επαληθεύτηκαν: ασταθής καιρός και πιθανότητα ελαφριάς βροχής στα τελευταία στάδια. Οι στρατηγικές των ομάδων διαφοροποιήθηκαν: οι McLaren και Red Bull ξεκίνησαν με </w:t>
-      </w:r>
-      <w:r>
-        <w:rPr>
-          <w:b w:val="1"/>
-          <w:rtl w:val="0"/>
-        </w:rPr>
-        <w:t xml:space="preserve">μέση γόμα</w:t>
-      </w:r>
-      <w:r>
-        <w:rPr>
-          <w:rtl w:val="0"/>
-        </w:rPr>
-        <w:t xml:space="preserve">, ενώ η Ferrari ρίσκαρε με </w:t>
-      </w:r>
-      <w:r>
-        <w:rPr>
-          <w:b w:val="1"/>
-          <w:rtl w:val="0"/>
-        </w:rPr>
-        <w:t xml:space="preserve">σκληρή</w:t>
-      </w:r>
-      <w:r>
-        <w:rPr>
-          <w:rtl w:val="0"/>
-        </w:rPr>
-        <w:t xml:space="preserve">, με στόχο το undercut.</w:t>
+        <w:t xml:space="preserve">Τα προκριματικά ήταν </w:t>
+      </w:r>
+      <w:r>
+        <w:rPr>
+          <w:b w:val="1"/>
+          <w:rtl w:val="0"/>
+        </w:rPr>
+        <w:t xml:space="preserve">παιχνίδι λεπτομερειών</w:t>
+      </w:r>
+      <w:r>
+        <w:rPr>
+          <w:rtl w:val="0"/>
+        </w:rPr>
+        <w:t xml:space="preserve">, ειδικά γύρω από την προθέρμανση ελαστικών και την επιλογή χρόνου εισόδου στην πίστα.</w:t>
+      </w:r>
+    </w:p>
+    <w:p>
+      <w:pPr>
+        <w:numPr>
+          <w:ilvl w:val="0"/>
+          <w:numId w:val="2"/>
+        </w:numPr>
+        <w:spacing w:after="0" w:afterAutospacing="0" w:before="240" w:lineRule="auto"/>
+        <w:ind w:left="720" w:hanging="360"/>
+      </w:pPr>
+      <w:r>
+        <w:rPr>
+          <w:b w:val="1"/>
+          <w:rtl w:val="0"/>
+        </w:rPr>
+        <w:t xml:space="preserve">Norris (Pole Position – 1:16.771)</w:t>
+      </w:r>
+      <w:r>
+        <w:rPr>
+          <w:rtl w:val="0"/>
+        </w:rPr>
+        <w:t xml:space="preserve">: Αξιοποίησε στο φουλ την αυξημένη πρόσφυση στο τέλος του Q3 και πήρε την pole με χειρουργική out-lap στρατηγική.</w:t>
+        <w:br w:type="textWrapping"/>
+      </w:r>
+    </w:p>
+    <w:p>
+      <w:pPr>
+        <w:numPr>
+          <w:ilvl w:val="0"/>
+          <w:numId w:val="2"/>
+        </w:numPr>
+        <w:spacing w:after="0" w:afterAutospacing="0" w:before="0" w:beforeAutospacing="0" w:lineRule="auto"/>
+        <w:ind w:left="720" w:hanging="360"/>
+      </w:pPr>
+      <w:r>
+        <w:rPr>
+          <w:b w:val="1"/>
+          <w:rtl w:val="0"/>
+        </w:rPr>
+        <w:t xml:space="preserve">Piastri (2ος)</w:t>
+      </w:r>
+      <w:r>
+        <w:rPr>
+          <w:rtl w:val="0"/>
+        </w:rPr>
+        <w:t xml:space="preserve">: Μόλις λίγα χιλιοστά πίσω, με </w:t>
+      </w:r>
+      <w:r>
+        <w:rPr>
+          <w:b w:val="1"/>
+          <w:rtl w:val="0"/>
+        </w:rPr>
+        <w:t xml:space="preserve">σταθερότητα και φρενάρισμα ακριβείας</w:t>
+      </w:r>
+      <w:r>
+        <w:rPr>
+          <w:rtl w:val="0"/>
+        </w:rPr>
+        <w:t xml:space="preserve"> στο τελευταίο sector.</w:t>
+        <w:br w:type="textWrapping"/>
+      </w:r>
+    </w:p>
+    <w:p>
+      <w:pPr>
+        <w:numPr>
+          <w:ilvl w:val="0"/>
+          <w:numId w:val="2"/>
+        </w:numPr>
+        <w:spacing w:after="0" w:afterAutospacing="0" w:before="0" w:beforeAutospacing="0" w:lineRule="auto"/>
+        <w:ind w:left="720" w:hanging="360"/>
+      </w:pPr>
+      <w:r>
+        <w:rPr>
+          <w:b w:val="1"/>
+          <w:rtl w:val="0"/>
+        </w:rPr>
+        <w:t xml:space="preserve">Verstappen (3ος)</w:t>
+      </w:r>
+      <w:r>
+        <w:rPr>
+          <w:rtl w:val="0"/>
+        </w:rPr>
+        <w:t xml:space="preserve">: Έχασε την ιδανική ευκαιρία λόγω καθυστερημένης ενεργοποίησης DRS — ήταν μόλις 0.091s πιο αργός.</w:t>
+        <w:br w:type="textWrapping"/>
+      </w:r>
+    </w:p>
+    <w:p>
+      <w:pPr>
+        <w:numPr>
+          <w:ilvl w:val="0"/>
+          <w:numId w:val="2"/>
+        </w:numPr>
+        <w:spacing w:after="240" w:before="0" w:beforeAutospacing="0" w:lineRule="auto"/>
+        <w:ind w:left="720" w:hanging="360"/>
+      </w:pPr>
+      <w:r>
+        <w:rPr>
+          <w:b w:val="1"/>
+          <w:rtl w:val="0"/>
+        </w:rPr>
+        <w:t xml:space="preserve">Hamilton (6ος)</w:t>
+      </w:r>
+      <w:r>
+        <w:rPr>
+          <w:rtl w:val="0"/>
+        </w:rPr>
+        <w:t xml:space="preserve">: Πρώτο επίσημο Σάββατο με τη Ferrari, έδειξε </w:t>
+      </w:r>
+      <w:r>
+        <w:rPr>
+          <w:b w:val="1"/>
+          <w:rtl w:val="0"/>
+        </w:rPr>
+        <w:t xml:space="preserve">καλή προσαρμογή στη γεωμετρία πέδησης</w:t>
+      </w:r>
+      <w:r>
+        <w:rPr>
+          <w:rtl w:val="0"/>
+        </w:rPr>
+        <w:t xml:space="preserve"> και συνέπεια.</w:t>
+        <w:br w:type="textWrapping"/>
+      </w:r>
+    </w:p>
+    <w:p>
+      <w:pPr>
+        <w:rPr/>
+      </w:pPr>
+      <w:r>
+        <w:pict>
+          <v:rect style="width:0.0pt;height:1.5pt" o:hr="t" o:hrstd="t" o:hralign="center" fillcolor="#A0A0A0" stroked="f"/>
+        </w:pict>
+      </w:r>
+      <w:r>
+        <w:rPr>
+          <w:rtl w:val="0"/>
+        </w:rPr>
+      </w:r>
+    </w:p>
+    <w:p>
+      <w:pPr>
+        <w:pStyle w:val="Heading3"/>
+        <w:keepNext w:val="0"/>
+        <w:keepLines w:val="0"/>
+        <w:spacing w:before="280" w:lineRule="auto"/>
+        <w:rPr>
+          <w:b w:val="1"/>
+          <w:color w:val="000000"/>
+          <w:sz w:val="26"/>
+          <w:szCs w:val="26"/>
+        </w:rPr>
+      </w:pPr>
+      <w:bookmarkStart w:colFirst="0" w:colLast="0" w:name="_f1pxjgnppidq" w:id="3"/>
+      <w:bookmarkEnd w:id="3"/>
+      <w:r>
+        <w:rPr>
+          <w:b w:val="1"/>
+          <w:color w:val="000000"/>
+          <w:sz w:val="26"/>
+          <w:szCs w:val="26"/>
+          <w:rtl w:val="0"/>
+        </w:rPr>
+        <w:t xml:space="preserve">🌀 Κυριακή – Αγώνας με Καιρικό Παιχνίδι &amp; Τρίγωνο Στρατηγικής</w:t>
       </w:r>
     </w:p>
     <w:p>
@@ -500,52 +528,181 @@
       </w:pPr>
       <w:r>
         <w:rPr>
-          <w:b w:val="1"/>
-          <w:rtl w:val="0"/>
-        </w:rPr>
-        <w:t xml:space="preserve">Εκκίνηση:</w:t>
+          <w:rtl w:val="0"/>
+        </w:rPr>
+        <w:t xml:space="preserve">Ο αγώνας ήταν εξαιρετικό παράδειγμα </w:t>
+      </w:r>
+      <w:r>
+        <w:rPr>
+          <w:b w:val="1"/>
+          <w:rtl w:val="0"/>
+        </w:rPr>
+        <w:t xml:space="preserve">στρατηγικής μεταβλητότητας</w:t>
+      </w:r>
+      <w:r>
+        <w:rPr>
+          <w:rtl w:val="0"/>
+        </w:rPr>
+        <w:t xml:space="preserve"> και διαχείρισης ρίσκου:</w:t>
+      </w:r>
+    </w:p>
+    <w:p>
+      <w:pPr>
+        <w:numPr>
+          <w:ilvl w:val="0"/>
+          <w:numId w:val="6"/>
+        </w:numPr>
+        <w:spacing w:after="0" w:afterAutospacing="0" w:before="240" w:lineRule="auto"/>
+        <w:ind w:left="720" w:hanging="360"/>
+      </w:pPr>
+      <w:r>
+        <w:rPr>
+          <w:b w:val="1"/>
+          <w:rtl w:val="0"/>
+        </w:rPr>
+        <w:t xml:space="preserve">Εκκίνηση</w:t>
+      </w:r>
+      <w:r>
+        <w:rPr>
+          <w:rtl w:val="0"/>
+        </w:rPr>
+        <w:t xml:space="preserve">: Ο Norris εκτοξεύτηκε και κάλυψε αμέσως την εσωτερική. Ο Piastri τον προστάτεψε αριστοτεχνικά από πίσω. Ο Verstappen κινήθηκε εξωτερικά αλλά αναγκάστηκε να υποχωρήσει.</w:t>
         <w:br w:type="textWrapping"/>
       </w:r>
-      <w:r>
-        <w:rPr>
-          <w:rtl w:val="0"/>
-        </w:rPr>
-        <w:t xml:space="preserve"> Ο Norris έκανε άψογη εκκίνηση, καλύπτοντας αμέσως τη γραμμή του από τον Piastri. Ο Verstappen προσπάθησε να κινηθεί εξωτερικά στη στροφή 1, αλλά υποχώρησε υπό την απειλή κλειδώματος.</w:t>
-      </w:r>
-    </w:p>
-    <w:p>
-      <w:pPr>
-        <w:spacing w:after="240" w:before="240" w:lineRule="auto"/>
-        <w:rPr/>
-      </w:pPr>
-      <w:r>
-        <w:rPr>
-          <w:b w:val="1"/>
-          <w:rtl w:val="0"/>
-        </w:rPr>
-        <w:t xml:space="preserve">Μεσαίο Στάδιο Αγώνα:</w:t>
+    </w:p>
+    <w:p>
+      <w:pPr>
+        <w:numPr>
+          <w:ilvl w:val="0"/>
+          <w:numId w:val="6"/>
+        </w:numPr>
+        <w:spacing w:after="0" w:afterAutospacing="0" w:before="0" w:beforeAutospacing="0" w:lineRule="auto"/>
+        <w:ind w:left="720" w:hanging="360"/>
+      </w:pPr>
+      <w:r>
+        <w:rPr>
+          <w:b w:val="1"/>
+          <w:rtl w:val="0"/>
+        </w:rPr>
+        <w:t xml:space="preserve">Στρατηγικές</w:t>
+      </w:r>
+      <w:r>
+        <w:rPr>
+          <w:rtl w:val="0"/>
+        </w:rPr>
+        <w:t xml:space="preserve">:</w:t>
         <w:br w:type="textWrapping"/>
       </w:r>
-      <w:r>
-        <w:rPr>
-          <w:rtl w:val="0"/>
-        </w:rPr>
-        <w:t xml:space="preserve"> Ο Piastri διατήρησε τη δεύτερη θέση με καθαρό ρυθμό και μικρή φθορά. Ο Verstappen έκανε undercut στον 18ο γύρο, αλλά η στρατηγική της McLaren αποδείχθηκε ισχυρότερη – καθώς διατήρησαν πιο φρέσκα ελαστικά στο τέλος.</w:t>
-      </w:r>
-    </w:p>
-    <w:p>
-      <w:pPr>
-        <w:spacing w:after="240" w:before="240" w:lineRule="auto"/>
-        <w:rPr>
-          <w:b w:val="1"/>
-        </w:rPr>
-      </w:pPr>
-      <w:r>
-        <w:rPr>
-          <w:b w:val="1"/>
-          <w:rtl w:val="0"/>
-        </w:rPr>
-        <w:t xml:space="preserve">Τερματισμός:</w:t>
+    </w:p>
+    <w:p>
+      <w:pPr>
+        <w:numPr>
+          <w:ilvl w:val="1"/>
+          <w:numId w:val="6"/>
+        </w:numPr>
+        <w:spacing w:after="0" w:afterAutospacing="0" w:before="0" w:beforeAutospacing="0" w:lineRule="auto"/>
+        <w:ind w:left="1440" w:hanging="360"/>
+      </w:pPr>
+      <w:r>
+        <w:rPr>
+          <w:b w:val="1"/>
+          <w:rtl w:val="0"/>
+        </w:rPr>
+        <w:t xml:space="preserve">McLaren/Red Bull</w:t>
+      </w:r>
+      <w:r>
+        <w:rPr>
+          <w:rtl w:val="0"/>
+        </w:rPr>
+        <w:t xml:space="preserve">: Ξεκίνησαν με medium.</w:t>
+        <w:br w:type="textWrapping"/>
+      </w:r>
+    </w:p>
+    <w:p>
+      <w:pPr>
+        <w:numPr>
+          <w:ilvl w:val="1"/>
+          <w:numId w:val="6"/>
+        </w:numPr>
+        <w:spacing w:after="0" w:afterAutospacing="0" w:before="0" w:beforeAutospacing="0" w:lineRule="auto"/>
+        <w:ind w:left="1440" w:hanging="360"/>
+      </w:pPr>
+      <w:r>
+        <w:rPr>
+          <w:b w:val="1"/>
+          <w:rtl w:val="0"/>
+        </w:rPr>
+        <w:t xml:space="preserve">Ferrari</w:t>
+      </w:r>
+      <w:r>
+        <w:rPr>
+          <w:rtl w:val="0"/>
+        </w:rPr>
+        <w:t xml:space="preserve">: Πήγε σε hard με στόχο το undercut, αλλά δεν βγήκε.</w:t>
+        <w:br w:type="textWrapping"/>
+      </w:r>
+    </w:p>
+    <w:p>
+      <w:pPr>
+        <w:numPr>
+          <w:ilvl w:val="0"/>
+          <w:numId w:val="6"/>
+        </w:numPr>
+        <w:spacing w:after="240" w:before="0" w:beforeAutospacing="0" w:lineRule="auto"/>
+        <w:ind w:left="720" w:hanging="360"/>
+      </w:pPr>
+      <w:r>
+        <w:rPr>
+          <w:b w:val="1"/>
+          <w:rtl w:val="0"/>
+        </w:rPr>
+        <w:t xml:space="preserve">Κρίσιμο Σημείο</w:t>
+      </w:r>
+      <w:r>
+        <w:rPr>
+          <w:rtl w:val="0"/>
+        </w:rPr>
+        <w:t xml:space="preserve">: Ο Verstappen έκανε undercut στον γύρο 18, όμως η McLaren </w:t>
+      </w:r>
+      <w:r>
+        <w:rPr>
+          <w:b w:val="1"/>
+          <w:rtl w:val="0"/>
+        </w:rPr>
+        <w:t xml:space="preserve">είχε κρατήσει φρέσκια γόμα</w:t>
+      </w:r>
+      <w:r>
+        <w:rPr>
+          <w:rtl w:val="0"/>
+        </w:rPr>
+        <w:t xml:space="preserve"> και έμεινε μπροστά στο τέλος.</w:t>
+        <w:br w:type="textWrapping"/>
+      </w:r>
+    </w:p>
+    <w:p>
+      <w:pPr>
+        <w:pStyle w:val="Heading3"/>
+        <w:keepNext w:val="0"/>
+        <w:keepLines w:val="0"/>
+        <w:spacing w:before="280" w:lineRule="auto"/>
+        <w:rPr>
+          <w:b w:val="1"/>
+          <w:color w:val="000000"/>
+          <w:sz w:val="26"/>
+          <w:szCs w:val="26"/>
+        </w:rPr>
+      </w:pPr>
+      <w:bookmarkStart w:colFirst="0" w:colLast="0" w:name="_slyms3cqdidv" w:id="4"/>
+      <w:bookmarkEnd w:id="4"/>
+      <w:r>
+        <w:rPr>
+          <w:b w:val="1"/>
+          <w:color w:val="000000"/>
+          <w:sz w:val="26"/>
+          <w:szCs w:val="26"/>
+          <w:rtl w:val="0"/>
+        </w:rPr>
+        <w:t xml:space="preserve">🏁 Τελικό Αποτέλεσμα</w:t>
       </w:r>
     </w:p>
     <w:p>
@@ -563,6 +720,12 @@
           <w:rtl w:val="0"/>
         </w:rPr>
         <w:t xml:space="preserve">Lando Norris (McLaren)</w:t>
+      </w:r>
+      <w:r>
+        <w:rPr>
+          <w:rtl w:val="0"/>
+        </w:rPr>
+        <w:t xml:space="preserve"> 🏆</w:t>
         <w:br w:type="textWrapping"/>
       </w:r>
     </w:p>
@@ -611,7 +774,20 @@
         <w:rPr>
           <w:rtl w:val="0"/>
         </w:rPr>
-        <w:t xml:space="preserve">Ο Norris διαχειρίστηκε άψογα τις συνθήκες, ακόμη και όταν εμφανίστηκαν ψιχάλες στους τελευταίους γύρους. Η νίκη του επιβεβαιώνει την πλήρη προετοιμασία της McLaren για μάχη τίτλου.</w:t>
+        <w:t xml:space="preserve">Ο Norris διαχειρίστηκε ιδανικά τις αλλαγές στον καιρό και διατήρησε ρυθμό ακόμα και με ελαφριά βροχή στο φινάλε. Η </w:t>
+      </w:r>
+      <w:r>
+        <w:rPr>
+          <w:b w:val="1"/>
+          <w:rtl w:val="0"/>
+        </w:rPr>
+        <w:t xml:space="preserve">επιτυχία της McLaren ήταν απόλυτη και δομημένη</w:t>
+      </w:r>
+      <w:r>
+        <w:rPr>
+          <w:rtl w:val="0"/>
+        </w:rPr>
+        <w:t xml:space="preserve">.</w:t>
       </w:r>
     </w:p>
     <w:p>
@@ -641,7 +817,7 @@
           <w:szCs w:val="34"/>
         </w:rPr>
       </w:pPr>
-      <w:bookmarkStart w:colFirst="0" w:colLast="0" w:name="_hywc7dfkr78w" w:id="5"/>
+      <w:bookmarkStart w:colFirst="0" w:colLast="0" w:name="_ygdu1havsqw4" w:id="5"/>
       <w:bookmarkEnd w:id="5"/>
       <w:r>
         <w:rPr>
@@ -650,7 +826,7 @@
           <w:szCs w:val="34"/>
           <w:rtl w:val="0"/>
         </w:rPr>
-        <w:t xml:space="preserve">Τεχνική Ανάλυση Επιδόσεων &amp; Κρίσιμα Στοιχεία</w:t>
+        <w:t xml:space="preserve">🔍 Τεχνικές Παρατηρήσεις &amp; Επιδόσεις</w:t>
       </w:r>
     </w:p>
     <w:p>
@@ -667,13 +843,13 @@
           <w:b w:val="1"/>
           <w:rtl w:val="0"/>
         </w:rPr>
-        <w:t xml:space="preserve">DRS Zones:</w:t>
-      </w:r>
-      <w:r>
-        <w:rPr>
-          <w:rtl w:val="0"/>
-        </w:rPr>
-        <w:t xml:space="preserve"> Οι McLaren ήταν κατά μέσο όρο 7.2 km/h ταχύτερες στην τελική ταχύτητα με ενεργοποιημένο DRS.</w:t>
+        <w:t xml:space="preserve">DRS Zones</w:t>
+      </w:r>
+      <w:r>
+        <w:rPr>
+          <w:rtl w:val="0"/>
+        </w:rPr>
+        <w:t xml:space="preserve">: Οι McLaren είχαν +7.2 km/h τελική σε DRS – εντυπωσιακό δεδομένο για την downforce φιλοσοφία τους.</w:t>
         <w:br w:type="textWrapping"/>
       </w:r>
     </w:p>
@@ -691,13 +867,26 @@
           <w:b w:val="1"/>
           <w:rtl w:val="0"/>
         </w:rPr>
-        <w:t xml:space="preserve">Απόδοση ERS:</w:t>
-      </w:r>
-      <w:r>
-        <w:rPr>
-          <w:rtl w:val="0"/>
-        </w:rPr>
-        <w:t xml:space="preserve"> Η Mercedes παρουσίασε καθυστερημένη ενεργοποίηση ERS στις εξόδους στροφών 9 και 12, κάτι που μείωσε τη ροπή στα stints.</w:t>
+        <w:t xml:space="preserve">ERS Usage (Mercedes)</w:t>
+      </w:r>
+      <w:r>
+        <w:rPr>
+          <w:rtl w:val="0"/>
+        </w:rPr>
+        <w:t xml:space="preserve">: Υπήρξαν </w:t>
+      </w:r>
+      <w:r>
+        <w:rPr>
+          <w:b w:val="1"/>
+          <w:rtl w:val="0"/>
+        </w:rPr>
+        <w:t xml:space="preserve">καθυστερημένες εξάρσεις ισχύος</w:t>
+      </w:r>
+      <w:r>
+        <w:rPr>
+          <w:rtl w:val="0"/>
+        </w:rPr>
+        <w:t xml:space="preserve"> μετά τις Στροφές 9 &amp; 12, επηρεάζοντας την επιτάχυνση.</w:t>
         <w:br w:type="textWrapping"/>
       </w:r>
     </w:p>
@@ -715,13 +904,26 @@
           <w:b w:val="1"/>
           <w:rtl w:val="0"/>
         </w:rPr>
-        <w:t xml:space="preserve">Ελαστικά:</w:t>
-      </w:r>
-      <w:r>
-        <w:rPr>
-          <w:rtl w:val="0"/>
-        </w:rPr>
-        <w:t xml:space="preserve"> Οι μέσες γόμες άντεξαν κατά μέσο όρο 4 γύρους περισσότερο σε Norris και Piastri λόγω σταθερής κατανομής φορτίου και σωστής θερμικής διαχείρισης.</w:t>
+        <w:t xml:space="preserve">Ελαστικά</w:t>
+      </w:r>
+      <w:r>
+        <w:rPr>
+          <w:rtl w:val="0"/>
+        </w:rPr>
+        <w:t xml:space="preserve">: Τα medium κράτησαν κατά μέσο όρο </w:t>
+      </w:r>
+      <w:r>
+        <w:rPr>
+          <w:b w:val="1"/>
+          <w:rtl w:val="0"/>
+        </w:rPr>
+        <w:t xml:space="preserve">4 γύρους παραπάνω</w:t>
+      </w:r>
+      <w:r>
+        <w:rPr>
+          <w:rtl w:val="0"/>
+        </w:rPr>
+        <w:t xml:space="preserve"> στους Norris και Piastri χάρη στη σωστή ισορροπία φορτίου.</w:t>
         <w:br w:type="textWrapping"/>
       </w:r>
     </w:p>
@@ -752,7 +954,7 @@
           <w:szCs w:val="34"/>
         </w:rPr>
       </w:pPr>
-      <w:bookmarkStart w:colFirst="0" w:colLast="0" w:name="_igal6puswa39" w:id="6"/>
+      <w:bookmarkStart w:colFirst="0" w:colLast="0" w:name="_povgys10tv3e" w:id="6"/>
       <w:bookmarkEnd w:id="6"/>
       <w:r>
         <w:rPr>
@@ -761,7 +963,7 @@
           <w:szCs w:val="34"/>
           <w:rtl w:val="0"/>
         </w:rPr>
-        <w:t xml:space="preserve">Σημαντικές Εξελίξεις &amp; Παράπλευρα Οφέλη</w:t>
+        <w:t xml:space="preserve">🧩 Παράπλευρα Highlights</w:t>
       </w:r>
     </w:p>
     <w:p>
@@ -777,7 +979,7 @@
           <w:szCs w:val="26"/>
         </w:rPr>
       </w:pPr>
-      <w:bookmarkStart w:colFirst="0" w:colLast="0" w:name="_3uw9eqt2ys51" w:id="7"/>
+      <w:bookmarkStart w:colFirst="0" w:colLast="0" w:name="_9wrx3qg324m1" w:id="7"/>
       <w:bookmarkEnd w:id="7"/>
       <w:r>
         <w:rPr>
@@ -787,7 +989,7 @@
           <w:szCs w:val="26"/>
           <w:rtl w:val="0"/>
         </w:rPr>
-        <w:t xml:space="preserve">Lewis Hamilton στη Ferrari</w:t>
+        <w:t xml:space="preserve">🔴 Lewis Hamilton στη Ferrari</w:t>
       </w:r>
     </w:p>
     <w:p>
@@ -799,7 +1001,33 @@
         <w:rPr>
           <w:rtl w:val="0"/>
         </w:rPr>
-        <w:t xml:space="preserve">Ο Hamilton τερμάτισε 6ος, με το SF25 να εμφανίζει σταθερό ρυθμό αλλά δυσκολίες στην παρατεταμένη καμπή 8 λόγω απότομης απώλειας κάθετης δύναμης. Η τεχνική του ανατροφοδότηση έχει ήδη οδηγήσει σε τροποποιήσεις του πίσω διαχύτη για τον επόμενο αγώνα στη Σαουδική Αραβία.</w:t>
+        <w:t xml:space="preserve">Τερμάτισε 6ος, αλλά η </w:t>
+      </w:r>
+      <w:r>
+        <w:rPr>
+          <w:b w:val="1"/>
+          <w:rtl w:val="0"/>
+        </w:rPr>
+        <w:t xml:space="preserve">τεχνική του ανατροφοδότηση ήταν καθοριστική</w:t>
+      </w:r>
+      <w:r>
+        <w:rPr>
+          <w:rtl w:val="0"/>
+        </w:rPr>
+        <w:t xml:space="preserve">: το πρόβλημα απώλειας κάθετης δύναμης στην Καμπή 8 οδήγησε ήδη σε </w:t>
+      </w:r>
+      <w:r>
+        <w:rPr>
+          <w:b w:val="1"/>
+          <w:rtl w:val="0"/>
+        </w:rPr>
+        <w:t xml:space="preserve">τροποποίηση του πίσω διαχύτη</w:t>
+      </w:r>
+      <w:r>
+        <w:rPr>
+          <w:rtl w:val="0"/>
+        </w:rPr>
+        <w:t xml:space="preserve"> για την Τζέντα.</w:t>
       </w:r>
     </w:p>
     <w:p>
@@ -815,7 +1043,7 @@
           <w:szCs w:val="26"/>
         </w:rPr>
       </w:pPr>
-      <w:bookmarkStart w:colFirst="0" w:colLast="0" w:name="_b1ul5lw19jck" w:id="8"/>
+      <w:bookmarkStart w:colFirst="0" w:colLast="0" w:name="_azhsnusf6vt" w:id="8"/>
       <w:bookmarkEnd w:id="8"/>
       <w:r>
         <w:rPr>
@@ -825,7 +1053,7 @@
           <w:szCs w:val="26"/>
           <w:rtl w:val="0"/>
         </w:rPr>
-        <w:t xml:space="preserve">Πρωτοβουλίες Formula 1 &amp; Βιωσιμότητα</w:t>
+        <w:t xml:space="preserve">🌱 Πράσινες Πρωτοβουλίες</w:t>
       </w:r>
     </w:p>
     <w:p>
@@ -837,7 +1065,84 @@
         <w:rPr>
           <w:rtl w:val="0"/>
         </w:rPr>
-        <w:t xml:space="preserve">Το GP Αυστραλίας 2025 αποτέλεσε καινοτομία στον τομέα της περιβαλλοντικής υπευθυνότητας. Ειδικά συστήματα συλλογής βρόχινου νερού, χρήση βιοκαυσίμων στις γεννήτριες και zero-emissions logistics με σιδηροδρομικές μεταφορές ενίσχυσαν την καμπάνια Net Zero 2030 της FIA.</w:t>
+        <w:t xml:space="preserve">Το GP Αυστραλίας ήταν και </w:t>
+      </w:r>
+      <w:r>
+        <w:rPr>
+          <w:b w:val="1"/>
+          <w:rtl w:val="0"/>
+        </w:rPr>
+        <w:t xml:space="preserve">οικολογικά καινοτόμο</w:t>
+      </w:r>
+      <w:r>
+        <w:rPr>
+          <w:rtl w:val="0"/>
+        </w:rPr>
+        <w:t xml:space="preserve">:</w:t>
+      </w:r>
+    </w:p>
+    <w:p>
+      <w:pPr>
+        <w:numPr>
+          <w:ilvl w:val="0"/>
+          <w:numId w:val="7"/>
+        </w:numPr>
+        <w:spacing w:after="0" w:afterAutospacing="0" w:before="240" w:lineRule="auto"/>
+        <w:ind w:left="720" w:hanging="360"/>
+      </w:pPr>
+      <w:r>
+        <w:rPr>
+          <w:rtl w:val="0"/>
+        </w:rPr>
+        <w:t xml:space="preserve">συλλογή βρόχινου νερού ☔</w:t>
+        <w:br w:type="textWrapping"/>
+      </w:r>
+    </w:p>
+    <w:p>
+      <w:pPr>
+        <w:numPr>
+          <w:ilvl w:val="0"/>
+          <w:numId w:val="7"/>
+        </w:numPr>
+        <w:spacing w:after="0" w:afterAutospacing="0" w:before="0" w:beforeAutospacing="0" w:lineRule="auto"/>
+        <w:ind w:left="720" w:hanging="360"/>
+      </w:pPr>
+      <w:r>
+        <w:rPr>
+          <w:rtl w:val="0"/>
+        </w:rPr>
+        <w:t xml:space="preserve">βιοκαύσιμα στις γεννήτριες</w:t>
+        <w:br w:type="textWrapping"/>
+      </w:r>
+    </w:p>
+    <w:p>
+      <w:pPr>
+        <w:numPr>
+          <w:ilvl w:val="0"/>
+          <w:numId w:val="7"/>
+        </w:numPr>
+        <w:spacing w:after="240" w:before="0" w:beforeAutospacing="0" w:lineRule="auto"/>
+        <w:ind w:left="720" w:hanging="360"/>
+      </w:pPr>
+      <w:r>
+        <w:rPr>
+          <w:rtl w:val="0"/>
+        </w:rPr>
+        <w:t xml:space="preserve">μεταφορές εξοπλισμού μέσω </w:t>
+      </w:r>
+      <w:r>
+        <w:rPr>
+          <w:b w:val="1"/>
+          <w:rtl w:val="0"/>
+        </w:rPr>
+        <w:t xml:space="preserve">μηδενικών ρύπων</w:t>
+      </w:r>
+      <w:r>
+        <w:rPr>
+          <w:rtl w:val="0"/>
+        </w:rPr>
+        <w:t xml:space="preserve"> σιδηροδρόμων 🚆</w:t>
+        <w:br w:type="textWrapping"/>
       </w:r>
     </w:p>
     <w:p>
@@ -867,7 +1172,7 @@
           <w:szCs w:val="34"/>
         </w:rPr>
       </w:pPr>
-      <w:bookmarkStart w:colFirst="0" w:colLast="0" w:name="_6hnexwtgqanp" w:id="9"/>
+      <w:bookmarkStart w:colFirst="0" w:colLast="0" w:name="_myzena4vfh5" w:id="9"/>
       <w:bookmarkEnd w:id="9"/>
       <w:r>
         <w:rPr>
@@ -876,23 +1181,24 @@
           <w:szCs w:val="34"/>
           <w:rtl w:val="0"/>
         </w:rPr>
-        <w:t xml:space="preserve">Συμπεράσματα – Τι Μάθαμε από την Πρεμιέρα</w:t>
+        <w:t xml:space="preserve">📌 Συμπεράσματα από την Πρεμιέρα</w:t>
       </w:r>
     </w:p>
     <w:p>
       <w:pPr>
         <w:numPr>
           <w:ilvl w:val="0"/>
-          <w:numId w:val="2"/>
+          <w:numId w:val="5"/>
         </w:numPr>
         <w:spacing w:after="0" w:afterAutospacing="0" w:before="240" w:lineRule="auto"/>
         <w:ind w:left="720" w:hanging="360"/>
       </w:pPr>
       <w:r>
         <w:rPr>
-          <w:rtl w:val="0"/>
-        </w:rPr>
-        <w:t xml:space="preserve">Η </w:t>
+          <w:rFonts w:ascii="Arial Unicode MS" w:cs="Arial Unicode MS" w:eastAsia="Arial Unicode MS" w:hAnsi="Arial Unicode MS"/>
+          <w:rtl w:val="0"/>
+        </w:rPr>
+        <w:t xml:space="preserve">✅ Η </w:t>
       </w:r>
       <w:r>
         <w:rPr>
@@ -905,7 +1211,7 @@
         <w:rPr>
           <w:rtl w:val="0"/>
         </w:rPr>
-        <w:t xml:space="preserve"> επιβεβαίωσε ότι το MCL39 είναι ένα από τα πιο ισορροπημένα μονοθέσια του grid.</w:t>
+        <w:t xml:space="preserve"> έχει ένα από τα πιο ολοκληρωμένα πακέτα στο grid</w:t>
         <w:br w:type="textWrapping"/>
       </w:r>
     </w:p>
@@ -913,7 +1219,7 @@
       <w:pPr>
         <w:numPr>
           <w:ilvl w:val="0"/>
-          <w:numId w:val="2"/>
+          <w:numId w:val="5"/>
         </w:numPr>
         <w:spacing w:after="0" w:afterAutospacing="0" w:before="0" w:beforeAutospacing="0" w:lineRule="auto"/>
         <w:ind w:left="720" w:hanging="360"/>
@@ -922,7 +1228,7 @@
         <w:rPr>
           <w:rtl w:val="0"/>
         </w:rPr>
-        <w:t xml:space="preserve">Ο </w:t>
+        <w:t xml:space="preserve">🚀 Ο </w:t>
       </w:r>
       <w:r>
         <w:rPr>
@@ -935,7 +1241,7 @@
         <w:rPr>
           <w:rtl w:val="0"/>
         </w:rPr>
-        <w:t xml:space="preserve"> απέδειξε ότι είναι διεκδικητής τίτλου – όχι πλέον outsider.</w:t>
+        <w:t xml:space="preserve"> είναι φέτος υποψήφιος για τίτλο, όχι απλώς ανταγωνιστής</w:t>
         <w:br w:type="textWrapping"/>
       </w:r>
     </w:p>
@@ -943,7 +1249,7 @@
       <w:pPr>
         <w:numPr>
           <w:ilvl w:val="0"/>
-          <w:numId w:val="2"/>
+          <w:numId w:val="5"/>
         </w:numPr>
         <w:spacing w:after="0" w:afterAutospacing="0" w:before="0" w:beforeAutospacing="0" w:lineRule="auto"/>
         <w:ind w:left="720" w:hanging="360"/>
@@ -952,7 +1258,7 @@
         <w:rPr>
           <w:rtl w:val="0"/>
         </w:rPr>
-        <w:t xml:space="preserve">Η </w:t>
+        <w:t xml:space="preserve">🔄 Η </w:t>
       </w:r>
       <w:r>
         <w:rPr>
@@ -965,7 +1271,7 @@
         <w:rPr>
           <w:rtl w:val="0"/>
         </w:rPr>
-        <w:t xml:space="preserve"> διατηρεί ρυθμό, αλλά τα πρώτα δείγματα δείχνουν μικρότερο περιθώριο κυριαρχίας.</w:t>
+        <w:t xml:space="preserve"> παραμένει δυνατή, αλλά δεν είναι πια "μόνη"</w:t>
         <w:br w:type="textWrapping"/>
       </w:r>
     </w:p>
@@ -973,7 +1279,37 @@
       <w:pPr>
         <w:numPr>
           <w:ilvl w:val="0"/>
-          <w:numId w:val="2"/>
+          <w:numId w:val="5"/>
+        </w:numPr>
+        <w:spacing w:after="0" w:afterAutospacing="0" w:before="0" w:beforeAutospacing="0" w:lineRule="auto"/>
+        <w:ind w:left="720" w:hanging="360"/>
+      </w:pPr>
+      <w:r>
+        <w:rPr>
+          <w:rtl w:val="0"/>
+        </w:rPr>
+        <w:t xml:space="preserve">🔧 Η </w:t>
+      </w:r>
+      <w:r>
+        <w:rPr>
+          <w:b w:val="1"/>
+          <w:rtl w:val="0"/>
+        </w:rPr>
+        <w:t xml:space="preserve">Ferrari</w:t>
+      </w:r>
+      <w:r>
+        <w:rPr>
+          <w:rtl w:val="0"/>
+        </w:rPr>
+        <w:t xml:space="preserve"> έχει περιθώριο βελτίωσης στο race trim</w:t>
+        <w:br w:type="textWrapping"/>
+      </w:r>
+    </w:p>
+    <w:p>
+      <w:pPr>
+        <w:numPr>
+          <w:ilvl w:val="0"/>
+          <w:numId w:val="5"/>
         </w:numPr>
         <w:spacing w:after="240" w:before="0" w:beforeAutospacing="0" w:lineRule="auto"/>
         <w:ind w:left="720" w:hanging="360"/>
@@ -982,20 +1318,7 @@
         <w:rPr>
           <w:rtl w:val="0"/>
         </w:rPr>
-        <w:t xml:space="preserve">Η </w:t>
-      </w:r>
-      <w:r>
-        <w:rPr>
-          <w:b w:val="1"/>
-          <w:rtl w:val="0"/>
-        </w:rPr>
-        <w:t xml:space="preserve">Ferrari</w:t>
-      </w:r>
-      <w:r>
-        <w:rPr>
-          <w:rtl w:val="0"/>
-        </w:rPr>
-        <w:t xml:space="preserve"> έχει περιθώρια βελτίωσης, ειδικά στο race trim, ενώ η </w:t>
+        <w:t xml:space="preserve">⚙️ Η </w:t>
       </w:r>
       <w:r>
         <w:rPr>
@@ -1008,33 +1331,8 @@
         <w:rPr>
           <w:rtl w:val="0"/>
         </w:rPr>
-        <w:t xml:space="preserve"> χρειάζεται να ενισχύσει τη διαχείριση ισχύος και φθοράς.</w:t>
+        <w:t xml:space="preserve"> πρέπει να βρει λύση στη διαχείριση ισχύος</w:t>
         <w:br w:type="textWrapping"/>
-      </w:r>
-    </w:p>
-    <w:p>
-      <w:pPr>
-        <w:spacing w:after="240" w:before="240" w:lineRule="auto"/>
-        <w:rPr/>
-      </w:pPr>
-      <w:r>
-        <w:rPr>
-          <w:rtl w:val="0"/>
-        </w:rPr>
-        <w:t xml:space="preserve">Το GP Αυστραλίας δεν ήταν απλώς η εναρκτήρια μάχη – ήταν ένα τεχνικό καμπανάκι για το πώς θα διαμορφωθεί το τοπίο στο φετινό πρωτάθλημα. Και αν αυτός ο αγώνας είναι ενδεικτικός, τότε η σεζόν 2025 θα είναι </w:t>
-      </w:r>
-      <w:r>
-        <w:rPr>
-          <w:i w:val="1"/>
-          <w:rtl w:val="0"/>
-        </w:rPr>
-        <w:t xml:space="preserve">όλα εκτός από προβλέψιμη</w:t>
-      </w:r>
-      <w:r>
-        <w:rPr>
-          <w:rtl w:val="0"/>
-        </w:rPr>
-        <w:t xml:space="preserve">.</w:t>
       </w:r>
     </w:p>
     <w:p>
@@ -1046,6 +1344,70 @@
           <v:rect style="width:0.0pt;height:1.5pt" o:hr="t" o:hrstd="t" o:hralign="center" fillcolor="#A0A0A0" stroked="f"/>
         </w:pict>
       </w:r>
+      <w:r>
+        <w:rPr>
+          <w:rtl w:val="0"/>
+        </w:rPr>
+      </w:r>
+    </w:p>
+    <w:p>
+      <w:pPr>
+        <w:spacing w:after="240" w:before="240" w:lineRule="auto"/>
+        <w:rPr/>
+      </w:pPr>
+      <w:r>
+        <w:rPr>
+          <w:rtl w:val="0"/>
+        </w:rPr>
+        <w:t xml:space="preserve">Το Grand Prix της Αυστραλίας </w:t>
+      </w:r>
+      <w:r>
+        <w:rPr>
+          <w:b w:val="1"/>
+          <w:rtl w:val="0"/>
+        </w:rPr>
+        <w:t xml:space="preserve">δεν ήταν απλώς η πρεμιέρα</w:t>
+      </w:r>
+      <w:r>
+        <w:rPr>
+          <w:rtl w:val="0"/>
+        </w:rPr>
+        <w:t xml:space="preserve"> — ήταν μια τεχνική προειδοποίηση για το τι ακολουθεί. Αν αυτός ο αγώνας είναι ενδεικτικός, τότε η σεζόν 2025 προβλέπεται… </w:t>
+      </w:r>
+      <w:r>
+        <w:rPr>
+          <w:b w:val="1"/>
+          <w:rtl w:val="0"/>
+        </w:rPr>
+        <w:t xml:space="preserve">εκρηκτική</w:t>
+      </w:r>
+      <w:r>
+        <w:rPr>
+          <w:rtl w:val="0"/>
+        </w:rPr>
+        <w:t xml:space="preserve">. 💥</w:t>
+      </w:r>
+    </w:p>
+    <w:p>
+      <w:pPr>
+        <w:rPr/>
+      </w:pPr>
+      <w:r>
+        <w:pict>
+          <v:rect style="width:0.0pt;height:1.5pt" o:hr="t" o:hrstd="t" o:hralign="center" fillcolor="#A0A0A0" stroked="f"/>
+        </w:pict>
+      </w:r>
+      <w:r>
+        <w:rPr>
+          <w:rtl w:val="0"/>
+        </w:rPr>
+      </w:r>
+    </w:p>
+    <w:p>
+      <w:pPr>
+        <w:spacing w:after="240" w:before="240" w:lineRule="auto"/>
+        <w:rPr/>
+      </w:pPr>
       <w:r>
         <w:rPr>
           <w:rtl w:val="0"/>
@@ -1513,6 +1875,336 @@
       </w:rPr>
     </w:lvl>
   </w:abstractNum>
+  <w:abstractNum w:abstractNumId="5">
+    <w:lvl w:ilvl="0">
+      <w:start w:val="1"/>
+      <w:numFmt w:val="bullet"/>
+      <w:lvlText w:val="●"/>
+      <w:lvlJc w:val="left"/>
+      <w:pPr>
+        <w:ind w:left="720" w:hanging="360"/>
+      </w:pPr>
+      <w:rPr>
+        <w:u w:val="none"/>
+      </w:rPr>
+    </w:lvl>
+    <w:lvl w:ilvl="1">
+      <w:start w:val="1"/>
+      <w:numFmt w:val="bullet"/>
+      <w:lvlText w:val="○"/>
+      <w:lvlJc w:val="left"/>
+      <w:pPr>
+        <w:ind w:left="1440" w:hanging="360"/>
+      </w:pPr>
+      <w:rPr>
+        <w:u w:val="none"/>
+      </w:rPr>
+    </w:lvl>
+    <w:lvl w:ilvl="2">
+      <w:start w:val="1"/>
+      <w:numFmt w:val="bullet"/>
+      <w:lvlText w:val="■"/>
+      <w:lvlJc w:val="left"/>
+      <w:pPr>
+        <w:ind w:left="2160" w:hanging="360"/>
+      </w:pPr>
+      <w:rPr>
+        <w:u w:val="none"/>
+      </w:rPr>
+    </w:lvl>
+    <w:lvl w:ilvl="3">
+      <w:start w:val="1"/>
+      <w:numFmt w:val="bullet"/>
+      <w:lvlText w:val="●"/>
+      <w:lvlJc w:val="left"/>
+      <w:pPr>
+        <w:ind w:left="2880" w:hanging="360"/>
+      </w:pPr>
+      <w:rPr>
+        <w:u w:val="none"/>
+      </w:rPr>
+    </w:lvl>
+    <w:lvl w:ilvl="4">
+      <w:start w:val="1"/>
+      <w:numFmt w:val="bullet"/>
+      <w:lvlText w:val="○"/>
+      <w:lvlJc w:val="left"/>
+      <w:pPr>
+        <w:ind w:left="3600" w:hanging="360"/>
+      </w:pPr>
+      <w:rPr>
+        <w:u w:val="none"/>
+      </w:rPr>
+    </w:lvl>
+    <w:lvl w:ilvl="5">
+      <w:start w:val="1"/>
+      <w:numFmt w:val="bullet"/>
+      <w:lvlText w:val="■"/>
+      <w:lvlJc w:val="left"/>
+      <w:pPr>
+        <w:ind w:left="4320" w:hanging="360"/>
+      </w:pPr>
+      <w:rPr>
+        <w:u w:val="none"/>
+      </w:rPr>
+    </w:lvl>
+    <w:lvl w:ilvl="6">
+      <w:start w:val="1"/>
+      <w:numFmt w:val="bullet"/>
+      <w:lvlText w:val="●"/>
+      <w:lvlJc w:val="left"/>
+      <w:pPr>
+        <w:ind w:left="5040" w:hanging="360"/>
+      </w:pPr>
+      <w:rPr>
+        <w:u w:val="none"/>
+      </w:rPr>
+    </w:lvl>
+    <w:lvl w:ilvl="7">
+      <w:start w:val="1"/>
+      <w:numFmt w:val="bullet"/>
+      <w:lvlText w:val="○"/>
+      <w:lvlJc w:val="left"/>
+      <w:pPr>
+        <w:ind w:left="5760" w:hanging="360"/>
+      </w:pPr>
+      <w:rPr>
+        <w:u w:val="none"/>
+      </w:rPr>
+    </w:lvl>
+    <w:lvl w:ilvl="8">
+      <w:start w:val="1"/>
+      <w:numFmt w:val="bullet"/>
+      <w:lvlText w:val="■"/>
+      <w:lvlJc w:val="left"/>
+      <w:pPr>
+        <w:ind w:left="6480" w:hanging="360"/>
+      </w:pPr>
+      <w:rPr>
+        <w:u w:val="none"/>
+      </w:rPr>
+    </w:lvl>
+  </w:abstractNum>
+  <w:abstractNum w:abstractNumId="6">
+    <w:lvl w:ilvl="0">
+      <w:start w:val="1"/>
+      <w:numFmt w:val="bullet"/>
+      <w:lvlText w:val="●"/>
+      <w:lvlJc w:val="left"/>
+      <w:pPr>
+        <w:ind w:left="720" w:hanging="360"/>
+      </w:pPr>
+      <w:rPr>
+        <w:u w:val="none"/>
+      </w:rPr>
+    </w:lvl>
+    <w:lvl w:ilvl="1">
+      <w:start w:val="1"/>
+      <w:numFmt w:val="bullet"/>
+      <w:lvlText w:val="○"/>
+      <w:lvlJc w:val="left"/>
+      <w:pPr>
+        <w:ind w:left="1440" w:hanging="360"/>
+      </w:pPr>
+      <w:rPr>
+        <w:u w:val="none"/>
+      </w:rPr>
+    </w:lvl>
+    <w:lvl w:ilvl="2">
+      <w:start w:val="1"/>
+      <w:numFmt w:val="bullet"/>
+      <w:lvlText w:val="■"/>
+      <w:lvlJc w:val="left"/>
+      <w:pPr>
+        <w:ind w:left="2160" w:hanging="360"/>
+      </w:pPr>
+      <w:rPr>
+        <w:u w:val="none"/>
+      </w:rPr>
+    </w:lvl>
+    <w:lvl w:ilvl="3">
+      <w:start w:val="1"/>
+      <w:numFmt w:val="bullet"/>
+      <w:lvlText w:val="●"/>
+      <w:lvlJc w:val="left"/>
+      <w:pPr>
+        <w:ind w:left="2880" w:hanging="360"/>
+      </w:pPr>
+      <w:rPr>
+        <w:u w:val="none"/>
+      </w:rPr>
+    </w:lvl>
+    <w:lvl w:ilvl="4">
+      <w:start w:val="1"/>
+      <w:numFmt w:val="bullet"/>
+      <w:lvlText w:val="○"/>
+      <w:lvlJc w:val="left"/>
+      <w:pPr>
+        <w:ind w:left="3600" w:hanging="360"/>
+      </w:pPr>
+      <w:rPr>
+        <w:u w:val="none"/>
+      </w:rPr>
+    </w:lvl>
+    <w:lvl w:ilvl="5">
+      <w:start w:val="1"/>
+      <w:numFmt w:val="bullet"/>
+      <w:lvlText w:val="■"/>
+      <w:lvlJc w:val="left"/>
+      <w:pPr>
+        <w:ind w:left="4320" w:hanging="360"/>
+      </w:pPr>
+      <w:rPr>
+        <w:u w:val="none"/>
+      </w:rPr>
+    </w:lvl>
+    <w:lvl w:ilvl="6">
+      <w:start w:val="1"/>
+      <w:numFmt w:val="bullet"/>
+      <w:lvlText w:val="●"/>
+      <w:lvlJc w:val="left"/>
+      <w:pPr>
+        <w:ind w:left="5040" w:hanging="360"/>
+      </w:pPr>
+      <w:rPr>
+        <w:u w:val="none"/>
+      </w:rPr>
+    </w:lvl>
+    <w:lvl w:ilvl="7">
+      <w:start w:val="1"/>
+      <w:numFmt w:val="bullet"/>
+      <w:lvlText w:val="○"/>
+      <w:lvlJc w:val="left"/>
+      <w:pPr>
+        <w:ind w:left="5760" w:hanging="360"/>
+      </w:pPr>
+      <w:rPr>
+        <w:u w:val="none"/>
+      </w:rPr>
+    </w:lvl>
+    <w:lvl w:ilvl="8">
+      <w:start w:val="1"/>
+      <w:numFmt w:val="bullet"/>
+      <w:lvlText w:val="■"/>
+      <w:lvlJc w:val="left"/>
+      <w:pPr>
+        <w:ind w:left="6480" w:hanging="360"/>
+      </w:pPr>
+      <w:rPr>
+        <w:u w:val="none"/>
+      </w:rPr>
+    </w:lvl>
+  </w:abstractNum>
+  <w:abstractNum w:abstractNumId="7">
+    <w:lvl w:ilvl="0">
+      <w:start w:val="1"/>
+      <w:numFmt w:val="bullet"/>
+      <w:lvlText w:val="●"/>
+      <w:lvlJc w:val="left"/>
+      <w:pPr>
+        <w:ind w:left="720" w:hanging="360"/>
+      </w:pPr>
+      <w:rPr>
+        <w:u w:val="none"/>
+      </w:rPr>
+    </w:lvl>
+    <w:lvl w:ilvl="1">
+      <w:start w:val="1"/>
+      <w:numFmt w:val="bullet"/>
+      <w:lvlText w:val="○"/>
+      <w:lvlJc w:val="left"/>
+      <w:pPr>
+        <w:ind w:left="1440" w:hanging="360"/>
+      </w:pPr>
+      <w:rPr>
+        <w:u w:val="none"/>
+      </w:rPr>
+    </w:lvl>
+    <w:lvl w:ilvl="2">
+      <w:start w:val="1"/>
+      <w:numFmt w:val="bullet"/>
+      <w:lvlText w:val="■"/>
+      <w:lvlJc w:val="left"/>
+      <w:pPr>
+        <w:ind w:left="2160" w:hanging="360"/>
+      </w:pPr>
+      <w:rPr>
+        <w:u w:val="none"/>
+      </w:rPr>
+    </w:lvl>
+    <w:lvl w:ilvl="3">
+      <w:start w:val="1"/>
+      <w:numFmt w:val="bullet"/>
+      <w:lvlText w:val="●"/>
+      <w:lvlJc w:val="left"/>
+      <w:pPr>
+        <w:ind w:left="2880" w:hanging="360"/>
+      </w:pPr>
+      <w:rPr>
+        <w:u w:val="none"/>
+      </w:rPr>
+    </w:lvl>
+    <w:lvl w:ilvl="4">
+      <w:start w:val="1"/>
+      <w:numFmt w:val="bullet"/>
+      <w:lvlText w:val="○"/>
+      <w:lvlJc w:val="left"/>
+      <w:pPr>
+        <w:ind w:left="3600" w:hanging="360"/>
+      </w:pPr>
+      <w:rPr>
+        <w:u w:val="none"/>
+      </w:rPr>
+    </w:lvl>
+    <w:lvl w:ilvl="5">
+      <w:start w:val="1"/>
+      <w:numFmt w:val="bullet"/>
+      <w:lvlText w:val="■"/>
+      <w:lvlJc w:val="left"/>
+      <w:pPr>
+        <w:ind w:left="4320" w:hanging="360"/>
+      </w:pPr>
+      <w:rPr>
+        <w:u w:val="none"/>
+      </w:rPr>
+    </w:lvl>
+    <w:lvl w:ilvl="6">
+      <w:start w:val="1"/>
+      <w:numFmt w:val="bullet"/>
+      <w:lvlText w:val="●"/>
+      <w:lvlJc w:val="left"/>
+      <w:pPr>
+        <w:ind w:left="5040" w:hanging="360"/>
+      </w:pPr>
+      <w:rPr>
+        <w:u w:val="none"/>
+      </w:rPr>
+    </w:lvl>
+    <w:lvl w:ilvl="7">
+      <w:start w:val="1"/>
+      <w:numFmt w:val="bullet"/>
+      <w:lvlText w:val="○"/>
+      <w:lvlJc w:val="left"/>
+      <w:pPr>
+        <w:ind w:left="5760" w:hanging="360"/>
+      </w:pPr>
+      <w:rPr>
+        <w:u w:val="none"/>
+      </w:rPr>
+    </w:lvl>
+    <w:lvl w:ilvl="8">
+      <w:start w:val="1"/>
+      <w:numFmt w:val="bullet"/>
+      <w:lvlText w:val="■"/>
+      <w:lvlJc w:val="left"/>
+      <w:pPr>
+        <w:ind w:left="6480" w:hanging="360"/>
+      </w:pPr>
+      <w:rPr>
+        <w:u w:val="none"/>
+      </w:rPr>
+    </w:lvl>
+  </w:abstractNum>
   <w:num w:numId="1">
     <w:abstractNumId w:val="1"/>
   </w:num>
@@ -1524,6 +2216,15 @@
   </w:num>
   <w:num w:numId="4">
     <w:abstractNumId w:val="4"/>
+  </w:num>
+  <w:num w:numId="5">
+    <w:abstractNumId w:val="5"/>
+  </w:num>
+  <w:num w:numId="6">
+    <w:abstractNumId w:val="6"/>
+  </w:num>
+  <w:num w:numId="7">
+    <w:abstractNumId w:val="7"/>
   </w:num>
 </w:numbering>
 </file>

</xml_diff>